<commit_message>
Adding the final changes of Module view for reviewing
</commit_message>
<xml_diff>
--- a/Assignment 2 Software Arctecture/Module View Final 15-12-22.docx
+++ b/Assignment 2 Software Arctecture/Module View Final 15-12-22.docx
@@ -4,7 +4,7 @@
   <w:body>
     <w:p>
       <w:pPr>
-        <w:pStyle w:val="Heading2"/>
+        <w:pStyle w:val="Heading1"/>
       </w:pPr>
       <w:r>
         <w:t>Part B: View Documentation:</w:t>
@@ -12,7 +12,7 @@
     </w:p>
     <w:p>
       <w:pPr>
-        <w:pStyle w:val="Heading3"/>
+        <w:pStyle w:val="Heading2"/>
       </w:pPr>
       <w:r>
         <w:t>Section 1: Primary Presentation:</w:t>
@@ -20,7 +20,15 @@
     </w:p>
     <w:p/>
     <w:p>
-      <w:r>
+      <w:pPr>
+        <w:rPr>
+          <w:sz w:val="28"/>
+        </w:rPr>
+      </w:pPr>
+      <w:r>
+        <w:rPr>
+          <w:sz w:val="28"/>
+        </w:rPr>
         <w:t>UML Modular View Diagram</w:t>
       </w:r>
     </w:p>
@@ -203,9 +211,16 @@
     </w:p>
     <w:p>
       <w:pPr>
-        <w:pStyle w:val="Heading3"/>
-      </w:pPr>
-      <w:r>
+        <w:rPr>
+          <w:b/>
+          <w:sz w:val="28"/>
+        </w:rPr>
+      </w:pPr>
+      <w:r>
+        <w:rPr>
+          <w:b/>
+          <w:sz w:val="28"/>
+        </w:rPr>
         <w:t>OTIS Service:</w:t>
       </w:r>
     </w:p>
@@ -334,7 +349,11 @@
               <w:t>The service</w:t>
             </w:r>
             <w:r>
-              <w:t xml:space="preserve"> module consists of triggers </w:t>
+              <w:t xml:space="preserve"> module </w:t>
+            </w:r>
+            <w:r>
+              <w:lastRenderedPageBreak/>
+              <w:t xml:space="preserve">consists of triggers </w:t>
             </w:r>
             <w:r>
               <w:t>that</w:t>
@@ -348,9 +367,16 @@
     </w:tbl>
     <w:p>
       <w:pPr>
-        <w:pStyle w:val="Heading3"/>
-      </w:pPr>
-      <w:r>
+        <w:rPr>
+          <w:b/>
+          <w:sz w:val="28"/>
+        </w:rPr>
+      </w:pPr>
+      <w:r>
+        <w:rPr>
+          <w:b/>
+          <w:sz w:val="28"/>
+        </w:rPr>
         <w:lastRenderedPageBreak/>
         <w:t>Business Layer:</w:t>
       </w:r>
@@ -561,10 +587,24 @@
     <w:p/>
     <w:p>
       <w:pPr>
-        <w:pStyle w:val="Heading3"/>
-      </w:pPr>
-      <w:r>
-        <w:t>OTIS data Model:</w:t>
+        <w:rPr>
+          <w:b/>
+          <w:sz w:val="28"/>
+        </w:rPr>
+      </w:pPr>
+      <w:r>
+        <w:rPr>
+          <w:b/>
+          <w:sz w:val="28"/>
+        </w:rPr>
+        <w:t>OTIS D</w:t>
+      </w:r>
+      <w:r>
+        <w:rPr>
+          <w:b/>
+          <w:sz w:val="28"/>
+        </w:rPr>
+        <w:t>ata Model:</w:t>
       </w:r>
     </w:p>
     <w:p>
@@ -704,9 +744,16 @@
     <w:p/>
     <w:p>
       <w:pPr>
-        <w:pStyle w:val="Heading3"/>
-      </w:pPr>
-      <w:r>
+        <w:rPr>
+          <w:b/>
+          <w:sz w:val="28"/>
+        </w:rPr>
+      </w:pPr>
+      <w:r>
+        <w:rPr>
+          <w:b/>
+          <w:sz w:val="28"/>
+        </w:rPr>
         <w:t>UI-Layer:</w:t>
       </w:r>
     </w:p>
@@ -803,6 +850,7 @@
           </w:tcPr>
           <w:p>
             <w:r>
+              <w:lastRenderedPageBreak/>
               <w:t xml:space="preserve">User </w:t>
             </w:r>
             <w:r>
@@ -1207,6 +1255,7 @@
           </w:tcPr>
           <w:p>
             <w:r>
+              <w:lastRenderedPageBreak/>
               <w:t>User Module</w:t>
             </w:r>
           </w:p>
@@ -1268,7 +1317,6 @@
           </w:tcPr>
           <w:p>
             <w:r>
-              <w:lastRenderedPageBreak/>
               <w:t>OTIS Logs</w:t>
             </w:r>
           </w:p>
@@ -1351,7 +1399,17 @@
           <w:tcPr>
             <w:tcW w:w="5214" w:type="dxa"/>
           </w:tcPr>
-          <w:p/>
+          <w:p>
+            <w:r>
+              <w:t>System Admin checks the logs of the system</w:t>
+            </w:r>
+            <w:r>
+              <w:t xml:space="preserve"> and can check errors with timestamps</w:t>
+            </w:r>
+            <w:r>
+              <w:t xml:space="preserve"> </w:t>
+            </w:r>
+          </w:p>
         </w:tc>
       </w:tr>
     </w:tbl>
@@ -1366,15 +1424,10 @@
     </w:p>
     <w:p>
       <w:r>
-        <w:t xml:space="preserve">OTIS </w:t>
-      </w:r>
-      <w:r>
-        <w:t xml:space="preserve">is based on services based system. Service </w:t>
-      </w:r>
-    </w:p>
-    <w:p>
-      <w:r>
-        <w:t>There are 4 interfaces for the system for each stakeholder. The system would develop from local machine of developers to a staging site and finally integ</w:t>
+        <w:t>There are 3</w:t>
+      </w:r>
+      <w:r>
+        <w:t xml:space="preserve"> interfaces for the system for each stakeholder. The system would develop from local machine of developers to a staging site and finally integ</w:t>
       </w:r>
       <w:r>
         <w:t xml:space="preserve">rated to production site. The 3 main </w:t>
@@ -1547,9 +1600,17 @@
     </w:p>
     <w:p>
       <w:pPr>
-        <w:pStyle w:val="Heading2"/>
-      </w:pPr>
-      <w:r>
+        <w:pStyle w:val="Heading4"/>
+        <w:rPr>
+          <w:sz w:val="26"/>
+          <w:szCs w:val="24"/>
+        </w:rPr>
+      </w:pPr>
+      <w:r>
+        <w:rPr>
+          <w:sz w:val="26"/>
+          <w:szCs w:val="24"/>
+        </w:rPr>
         <w:t>Sequence Diagrams:</w:t>
       </w:r>
     </w:p>
@@ -1775,15 +1836,14 @@
       </w:r>
     </w:p>
     <w:p>
-      <w:bookmarkStart w:id="0" w:name="_GoBack"/>
-      <w:bookmarkEnd w:id="0"/>
-      <w:proofErr w:type="spellStart"/>
-      <w:r>
-        <w:t>Lysa</w:t>
-      </w:r>
-      <w:proofErr w:type="spellEnd"/>
-      <w:r>
-        <w:t xml:space="preserve"> has more than 400 client spread all across Europe. As our data is coming from external system LCRM, LPROD and DHL express, our service module triggers an API call to the external system and get relative data and saves it into OTIS database. </w:t>
+      <w:r>
+        <w:t>Lys</w:t>
+      </w:r>
+      <w:r>
+        <w:t>i</w:t>
+      </w:r>
+      <w:r>
+        <w:t xml:space="preserve">a has more than 400 client spread all across Europe. As our data is coming from external system LCRM, LPROD and DHL express, our service module triggers an API call to the external system and get relative data and saves it into OTIS database. </w:t>
       </w:r>
     </w:p>
     <w:p>
@@ -1799,10 +1859,10 @@
         <w:tblLook w:val="04A0" w:firstRow="1" w:lastRow="0" w:firstColumn="1" w:lastColumn="0" w:noHBand="0" w:noVBand="1"/>
       </w:tblPr>
       <w:tblGrid>
-        <w:gridCol w:w="910"/>
-        <w:gridCol w:w="3680"/>
-        <w:gridCol w:w="1800"/>
-        <w:gridCol w:w="2520"/>
+        <w:gridCol w:w="990"/>
+        <w:gridCol w:w="2880"/>
+        <w:gridCol w:w="1890"/>
+        <w:gridCol w:w="3150"/>
       </w:tblGrid>
       <w:tr>
         <w:trPr>
@@ -1811,17 +1871,20 @@
         <w:tc>
           <w:tcPr>
             <w:cnfStyle w:val="001000000000" w:firstRow="0" w:lastRow="0" w:firstColumn="1" w:lastColumn="0" w:oddVBand="0" w:evenVBand="0" w:oddHBand="0" w:evenHBand="0" w:firstRowFirstColumn="0" w:firstRowLastColumn="0" w:lastRowFirstColumn="0" w:lastRowLastColumn="0"/>
-            <w:tcW w:w="910" w:type="dxa"/>
+            <w:tcW w:w="990" w:type="dxa"/>
           </w:tcPr>
           <w:p>
             <w:r>
               <w:t>SR No</w:t>
             </w:r>
-          </w:p>
-        </w:tc>
-        <w:tc>
-          <w:tcPr>
-            <w:tcW w:w="3680" w:type="dxa"/>
+            <w:r>
+              <w:t>.</w:t>
+            </w:r>
+          </w:p>
+        </w:tc>
+        <w:tc>
+          <w:tcPr>
+            <w:tcW w:w="2880" w:type="dxa"/>
           </w:tcPr>
           <w:p>
             <w:pPr>
@@ -1834,7 +1897,7 @@
         </w:tc>
         <w:tc>
           <w:tcPr>
-            <w:tcW w:w="1800" w:type="dxa"/>
+            <w:tcW w:w="1890" w:type="dxa"/>
           </w:tcPr>
           <w:p>
             <w:pPr>
@@ -1847,7 +1910,7 @@
         </w:tc>
         <w:tc>
           <w:tcPr>
-            <w:tcW w:w="2520" w:type="dxa"/>
+            <w:tcW w:w="3150" w:type="dxa"/>
           </w:tcPr>
           <w:p>
             <w:pPr>
@@ -1866,7 +1929,7 @@
         <w:tc>
           <w:tcPr>
             <w:cnfStyle w:val="001000000000" w:firstRow="0" w:lastRow="0" w:firstColumn="1" w:lastColumn="0" w:oddVBand="0" w:evenVBand="0" w:oddHBand="0" w:evenHBand="0" w:firstRowFirstColumn="0" w:firstRowLastColumn="0" w:lastRowFirstColumn="0" w:lastRowLastColumn="0"/>
-            <w:tcW w:w="910" w:type="dxa"/>
+            <w:tcW w:w="990" w:type="dxa"/>
           </w:tcPr>
           <w:p>
             <w:r>
@@ -1876,7 +1939,7 @@
         </w:tc>
         <w:tc>
           <w:tcPr>
-            <w:tcW w:w="3680" w:type="dxa"/>
+            <w:tcW w:w="2880" w:type="dxa"/>
           </w:tcPr>
           <w:p>
             <w:pPr>
@@ -1892,7 +1955,7 @@
         </w:tc>
         <w:tc>
           <w:tcPr>
-            <w:tcW w:w="1800" w:type="dxa"/>
+            <w:tcW w:w="1890" w:type="dxa"/>
           </w:tcPr>
           <w:p>
             <w:pPr>
@@ -1905,7 +1968,7 @@
         </w:tc>
         <w:tc>
           <w:tcPr>
-            <w:tcW w:w="2520" w:type="dxa"/>
+            <w:tcW w:w="3150" w:type="dxa"/>
           </w:tcPr>
           <w:p>
             <w:pPr>
@@ -1924,7 +1987,7 @@
         <w:tc>
           <w:tcPr>
             <w:cnfStyle w:val="001000000000" w:firstRow="0" w:lastRow="0" w:firstColumn="1" w:lastColumn="0" w:oddVBand="0" w:evenVBand="0" w:oddHBand="0" w:evenHBand="0" w:firstRowFirstColumn="0" w:firstRowLastColumn="0" w:lastRowFirstColumn="0" w:lastRowLastColumn="0"/>
-            <w:tcW w:w="910" w:type="dxa"/>
+            <w:tcW w:w="990" w:type="dxa"/>
           </w:tcPr>
           <w:p>
             <w:r>
@@ -1934,7 +1997,7 @@
         </w:tc>
         <w:tc>
           <w:tcPr>
-            <w:tcW w:w="3680" w:type="dxa"/>
+            <w:tcW w:w="2880" w:type="dxa"/>
           </w:tcPr>
           <w:p>
             <w:pPr>
@@ -1950,7 +2013,7 @@
         </w:tc>
         <w:tc>
           <w:tcPr>
-            <w:tcW w:w="1800" w:type="dxa"/>
+            <w:tcW w:w="1890" w:type="dxa"/>
           </w:tcPr>
           <w:p>
             <w:pPr>
@@ -1963,7 +2026,7 @@
         </w:tc>
         <w:tc>
           <w:tcPr>
-            <w:tcW w:w="2520" w:type="dxa"/>
+            <w:tcW w:w="3150" w:type="dxa"/>
           </w:tcPr>
           <w:p>
             <w:pPr>
@@ -1982,7 +2045,7 @@
         <w:tc>
           <w:tcPr>
             <w:cnfStyle w:val="001000000000" w:firstRow="0" w:lastRow="0" w:firstColumn="1" w:lastColumn="0" w:oddVBand="0" w:evenVBand="0" w:oddHBand="0" w:evenHBand="0" w:firstRowFirstColumn="0" w:firstRowLastColumn="0" w:lastRowFirstColumn="0" w:lastRowLastColumn="0"/>
-            <w:tcW w:w="910" w:type="dxa"/>
+            <w:tcW w:w="990" w:type="dxa"/>
           </w:tcPr>
           <w:p>
             <w:r>
@@ -1992,7 +2055,7 @@
         </w:tc>
         <w:tc>
           <w:tcPr>
-            <w:tcW w:w="3680" w:type="dxa"/>
+            <w:tcW w:w="2880" w:type="dxa"/>
           </w:tcPr>
           <w:p>
             <w:pPr>
@@ -2008,7 +2071,7 @@
         </w:tc>
         <w:tc>
           <w:tcPr>
-            <w:tcW w:w="1800" w:type="dxa"/>
+            <w:tcW w:w="1890" w:type="dxa"/>
           </w:tcPr>
           <w:p>
             <w:pPr>
@@ -2021,7 +2084,7 @@
         </w:tc>
         <w:tc>
           <w:tcPr>
-            <w:tcW w:w="2520" w:type="dxa"/>
+            <w:tcW w:w="3150" w:type="dxa"/>
           </w:tcPr>
           <w:p>
             <w:pPr>
@@ -2037,7 +2100,7 @@
         <w:tc>
           <w:tcPr>
             <w:cnfStyle w:val="001000000000" w:firstRow="0" w:lastRow="0" w:firstColumn="1" w:lastColumn="0" w:oddVBand="0" w:evenVBand="0" w:oddHBand="0" w:evenHBand="0" w:firstRowFirstColumn="0" w:firstRowLastColumn="0" w:lastRowFirstColumn="0" w:lastRowLastColumn="0"/>
-            <w:tcW w:w="910" w:type="dxa"/>
+            <w:tcW w:w="990" w:type="dxa"/>
           </w:tcPr>
           <w:p>
             <w:r>
@@ -2047,7 +2110,7 @@
         </w:tc>
         <w:tc>
           <w:tcPr>
-            <w:tcW w:w="3680" w:type="dxa"/>
+            <w:tcW w:w="2880" w:type="dxa"/>
           </w:tcPr>
           <w:p>
             <w:pPr>
@@ -2072,7 +2135,7 @@
         </w:tc>
         <w:tc>
           <w:tcPr>
-            <w:tcW w:w="1800" w:type="dxa"/>
+            <w:tcW w:w="1890" w:type="dxa"/>
           </w:tcPr>
           <w:p>
             <w:pPr>
@@ -2085,7 +2148,7 @@
         </w:tc>
         <w:tc>
           <w:tcPr>
-            <w:tcW w:w="2520" w:type="dxa"/>
+            <w:tcW w:w="3150" w:type="dxa"/>
           </w:tcPr>
           <w:p>
             <w:pPr>
@@ -2104,7 +2167,7 @@
         <w:tc>
           <w:tcPr>
             <w:cnfStyle w:val="001000000000" w:firstRow="0" w:lastRow="0" w:firstColumn="1" w:lastColumn="0" w:oddVBand="0" w:evenVBand="0" w:oddHBand="0" w:evenHBand="0" w:firstRowFirstColumn="0" w:firstRowLastColumn="0" w:lastRowFirstColumn="0" w:lastRowLastColumn="0"/>
-            <w:tcW w:w="910" w:type="dxa"/>
+            <w:tcW w:w="990" w:type="dxa"/>
           </w:tcPr>
           <w:p>
             <w:r>
@@ -2114,7 +2177,7 @@
         </w:tc>
         <w:tc>
           <w:tcPr>
-            <w:tcW w:w="3680" w:type="dxa"/>
+            <w:tcW w:w="2880" w:type="dxa"/>
           </w:tcPr>
           <w:p>
             <w:pPr>
@@ -2130,7 +2193,7 @@
         </w:tc>
         <w:tc>
           <w:tcPr>
-            <w:tcW w:w="1800" w:type="dxa"/>
+            <w:tcW w:w="1890" w:type="dxa"/>
           </w:tcPr>
           <w:p>
             <w:pPr>
@@ -2143,7 +2206,7 @@
         </w:tc>
         <w:tc>
           <w:tcPr>
-            <w:tcW w:w="2520" w:type="dxa"/>
+            <w:tcW w:w="3150" w:type="dxa"/>
           </w:tcPr>
           <w:p>
             <w:pPr>
@@ -2159,18 +2222,23 @@
     <w:p/>
     <w:p>
       <w:pPr>
-        <w:pStyle w:val="Heading1"/>
-      </w:pPr>
-      <w:r>
-        <w:lastRenderedPageBreak/>
+        <w:pStyle w:val="Heading2"/>
+      </w:pPr>
+      <w:r>
         <w:t>Rationale:</w:t>
       </w:r>
     </w:p>
     <w:p>
       <w:pPr>
-        <w:pStyle w:val="Heading3"/>
-      </w:pPr>
-      <w:r>
+        <w:pStyle w:val="Heading4"/>
+        <w:rPr>
+          <w:sz w:val="26"/>
+        </w:rPr>
+      </w:pPr>
+      <w:r>
+        <w:rPr>
+          <w:sz w:val="26"/>
+        </w:rPr>
         <w:t xml:space="preserve">Architectural Drivers:  </w:t>
       </w:r>
     </w:p>
@@ -2182,8 +2250,8 @@
       </w:tblPr>
       <w:tblGrid>
         <w:gridCol w:w="3116"/>
-        <w:gridCol w:w="3117"/>
-        <w:gridCol w:w="3117"/>
+        <w:gridCol w:w="2374"/>
+        <w:gridCol w:w="3860"/>
       </w:tblGrid>
       <w:tr>
         <w:trPr>
@@ -2206,7 +2274,7 @@
         </w:tc>
         <w:tc>
           <w:tcPr>
-            <w:tcW w:w="3117" w:type="dxa"/>
+            <w:tcW w:w="2374" w:type="dxa"/>
           </w:tcPr>
           <w:p>
             <w:pPr>
@@ -2221,7 +2289,7 @@
         </w:tc>
         <w:tc>
           <w:tcPr>
-            <w:tcW w:w="3117" w:type="dxa"/>
+            <w:tcW w:w="3860" w:type="dxa"/>
           </w:tcPr>
           <w:p>
             <w:pPr>
@@ -2266,20 +2334,26 @@
         </w:tc>
         <w:tc>
           <w:tcPr>
-            <w:tcW w:w="3117" w:type="dxa"/>
+            <w:tcW w:w="2374" w:type="dxa"/>
           </w:tcPr>
           <w:p>
             <w:pPr>
               <w:cnfStyle w:val="000000100000" w:firstRow="0" w:lastRow="0" w:firstColumn="0" w:lastColumn="0" w:oddVBand="0" w:evenVBand="0" w:oddHBand="1" w:evenHBand="0" w:firstRowFirstColumn="0" w:firstRowLastColumn="0" w:lastRowFirstColumn="0" w:lastRowLastColumn="0"/>
             </w:pPr>
             <w:r>
-              <w:t>QA1 (Maintainability)</w:t>
-            </w:r>
-          </w:p>
-        </w:tc>
-        <w:tc>
-          <w:tcPr>
-            <w:tcW w:w="3117" w:type="dxa"/>
+              <w:t>QA2:</w:t>
+            </w:r>
+            <w:r>
+              <w:t xml:space="preserve"> </w:t>
+            </w:r>
+            <w:r>
+              <w:t>Maintainability</w:t>
+            </w:r>
+          </w:p>
+        </w:tc>
+        <w:tc>
+          <w:tcPr>
+            <w:tcW w:w="3860" w:type="dxa"/>
           </w:tcPr>
           <w:p>
             <w:pPr>
@@ -2307,13 +2381,14 @@
               <w:rPr>
                 <w:b w:val="0"/>
               </w:rPr>
+              <w:lastRenderedPageBreak/>
               <w:t xml:space="preserve">Using Web Interface </w:t>
             </w:r>
           </w:p>
         </w:tc>
         <w:tc>
           <w:tcPr>
-            <w:tcW w:w="3117" w:type="dxa"/>
+            <w:tcW w:w="2374" w:type="dxa"/>
           </w:tcPr>
           <w:p>
             <w:pPr>
@@ -2322,11 +2397,14 @@
             <w:r>
               <w:t>Concerns</w:t>
             </w:r>
-          </w:p>
-        </w:tc>
-        <w:tc>
-          <w:tcPr>
-            <w:tcW w:w="3117" w:type="dxa"/>
+            <w:r>
+              <w:t xml:space="preserve"> C5</w:t>
+            </w:r>
+          </w:p>
+        </w:tc>
+        <w:tc>
+          <w:tcPr>
+            <w:tcW w:w="3860" w:type="dxa"/>
           </w:tcPr>
           <w:p>
             <w:pPr>
@@ -2372,7 +2450,7 @@
         </w:tc>
         <w:tc>
           <w:tcPr>
-            <w:tcW w:w="3117" w:type="dxa"/>
+            <w:tcW w:w="2374" w:type="dxa"/>
           </w:tcPr>
           <w:p>
             <w:pPr>
@@ -2384,11 +2462,14 @@
             <w:r>
               <w:t>C2</w:t>
             </w:r>
-          </w:p>
-        </w:tc>
-        <w:tc>
-          <w:tcPr>
-            <w:tcW w:w="3117" w:type="dxa"/>
+            <w:r>
+              <w:t>: Generate Order Report</w:t>
+            </w:r>
+          </w:p>
+        </w:tc>
+        <w:tc>
+          <w:tcPr>
+            <w:tcW w:w="3860" w:type="dxa"/>
           </w:tcPr>
           <w:p>
             <w:pPr>
@@ -2422,20 +2503,23 @@
         </w:tc>
         <w:tc>
           <w:tcPr>
-            <w:tcW w:w="3117" w:type="dxa"/>
+            <w:tcW w:w="2374" w:type="dxa"/>
           </w:tcPr>
           <w:p>
             <w:pPr>
               <w:cnfStyle w:val="000000000000" w:firstRow="0" w:lastRow="0" w:firstColumn="0" w:lastColumn="0" w:oddVBand="0" w:evenVBand="0" w:oddHBand="0" w:evenHBand="0" w:firstRowFirstColumn="0" w:firstRowLastColumn="0" w:lastRowFirstColumn="0" w:lastRowLastColumn="0"/>
             </w:pPr>
             <w:r>
-              <w:t>QA2 Availability</w:t>
-            </w:r>
-          </w:p>
-        </w:tc>
-        <w:tc>
-          <w:tcPr>
-            <w:tcW w:w="3117" w:type="dxa"/>
+              <w:t>QA3:</w:t>
+            </w:r>
+            <w:r>
+              <w:t xml:space="preserve"> Availability</w:t>
+            </w:r>
+          </w:p>
+        </w:tc>
+        <w:tc>
+          <w:tcPr>
+            <w:tcW w:w="3860" w:type="dxa"/>
           </w:tcPr>
           <w:p>
             <w:pPr>
@@ -2472,7 +2556,7 @@
         </w:tc>
         <w:tc>
           <w:tcPr>
-            <w:tcW w:w="3117" w:type="dxa"/>
+            <w:tcW w:w="2374" w:type="dxa"/>
           </w:tcPr>
           <w:p>
             <w:pPr>
@@ -2481,11 +2565,14 @@
             <w:r>
               <w:t>Constrain</w:t>
             </w:r>
-          </w:p>
-        </w:tc>
-        <w:tc>
-          <w:tcPr>
-            <w:tcW w:w="3117" w:type="dxa"/>
+            <w:r>
+              <w:t xml:space="preserve"> C2</w:t>
+            </w:r>
+          </w:p>
+        </w:tc>
+        <w:tc>
+          <w:tcPr>
+            <w:tcW w:w="3860" w:type="dxa"/>
           </w:tcPr>
           <w:p>
             <w:pPr>
@@ -2525,7 +2612,7 @@
         </w:tc>
         <w:tc>
           <w:tcPr>
-            <w:tcW w:w="3117" w:type="dxa"/>
+            <w:tcW w:w="2374" w:type="dxa"/>
           </w:tcPr>
           <w:p>
             <w:pPr>
@@ -2534,24 +2621,27 @@
             <w:r>
               <w:t>UC6</w:t>
             </w:r>
-          </w:p>
-        </w:tc>
-        <w:tc>
-          <w:tcPr>
-            <w:tcW w:w="3117" w:type="dxa"/>
+            <w:r>
+              <w:t xml:space="preserve">, UC5 </w:t>
+            </w:r>
+          </w:p>
+        </w:tc>
+        <w:tc>
+          <w:tcPr>
+            <w:tcW w:w="3860" w:type="dxa"/>
           </w:tcPr>
           <w:p>
             <w:pPr>
               <w:cnfStyle w:val="000000000000" w:firstRow="0" w:lastRow="0" w:firstColumn="0" w:lastColumn="0" w:oddVBand="0" w:evenVBand="0" w:oddHBand="0" w:evenHBand="0" w:firstRowFirstColumn="0" w:firstRowLastColumn="0" w:lastRowFirstColumn="0" w:lastRowLastColumn="0"/>
             </w:pPr>
             <w:r>
-              <w:t>Logs Event, System and((</w:t>
-            </w:r>
-            <w:r>
-              <w:t>add log)</w:t>
-            </w:r>
-            <w:r>
-              <w:t xml:space="preserve"> are saved and handled through a separate module and saved in log folder in server  </w:t>
+              <w:t>Logs Event, System and</w:t>
+            </w:r>
+            <w:r>
+              <w:t xml:space="preserve"> audit logs </w:t>
+            </w:r>
+            <w:r>
+              <w:t xml:space="preserve">are saved and handled through a separate module and saved in log folder in server  </w:t>
             </w:r>
           </w:p>
         </w:tc>
@@ -2581,7 +2671,7 @@
         </w:tc>
         <w:tc>
           <w:tcPr>
-            <w:tcW w:w="3117" w:type="dxa"/>
+            <w:tcW w:w="2374" w:type="dxa"/>
           </w:tcPr>
           <w:p>
             <w:pPr>
@@ -2590,22 +2680,21 @@
             <w:r>
               <w:t>UC3</w:t>
             </w:r>
-          </w:p>
-        </w:tc>
-        <w:tc>
-          <w:tcPr>
-            <w:tcW w:w="3117" w:type="dxa"/>
+            <w:r>
+              <w:t>: Track Order Record</w:t>
+            </w:r>
+          </w:p>
+        </w:tc>
+        <w:tc>
+          <w:tcPr>
+            <w:tcW w:w="3860" w:type="dxa"/>
           </w:tcPr>
           <w:p>
             <w:pPr>
               <w:cnfStyle w:val="000000100000" w:firstRow="0" w:lastRow="0" w:firstColumn="0" w:lastColumn="0" w:oddVBand="0" w:evenVBand="0" w:oddHBand="1" w:evenHBand="0" w:firstRowFirstColumn="0" w:firstRowLastColumn="0" w:lastRowFirstColumn="0" w:lastRowLastColumn="0"/>
             </w:pPr>
             <w:r>
-              <w:t xml:space="preserve">As external Systems (DHL, LPROD) provide us the data through JSON, the data is dumped every 30 minutes into the system. A database query would fetch the data to </w:t>
-            </w:r>
-            <w:r>
-              <w:lastRenderedPageBreak/>
-              <w:t>user. If the data is not present in the OTIS database, An API call would check in the external system and display the data if present.</w:t>
+              <w:t>As external Systems (DHL, LPROD) provide us the data through JSON, the data is dumped every 30 minutes into the system. A database query would fetch the data to user. If the data is not present in the OTIS database, An API call would check in the external system and display the data if present.</w:t>
             </w:r>
           </w:p>
         </w:tc>
@@ -2626,7 +2715,6 @@
               <w:rPr>
                 <w:b w:val="0"/>
               </w:rPr>
-              <w:lastRenderedPageBreak/>
               <w:t xml:space="preserve">If External system data dumping fails, </w:t>
             </w:r>
             <w:r>
@@ -2657,14 +2745,17 @@
         </w:tc>
         <w:tc>
           <w:tcPr>
-            <w:tcW w:w="3117" w:type="dxa"/>
+            <w:tcW w:w="2374" w:type="dxa"/>
           </w:tcPr>
           <w:p>
             <w:pPr>
               <w:cnfStyle w:val="000000000000" w:firstRow="0" w:lastRow="0" w:firstColumn="0" w:lastColumn="0" w:oddVBand="0" w:evenVBand="0" w:oddHBand="0" w:evenHBand="0" w:firstRowFirstColumn="0" w:firstRowLastColumn="0" w:lastRowFirstColumn="0" w:lastRowLastColumn="0"/>
             </w:pPr>
             <w:r>
-              <w:t xml:space="preserve">QA 3 </w:t>
+              <w:t>QA1 :</w:t>
+            </w:r>
+            <w:r>
+              <w:t xml:space="preserve"> </w:t>
             </w:r>
             <w:r>
               <w:t>Performance</w:t>
@@ -2673,7 +2764,7 @@
         </w:tc>
         <w:tc>
           <w:tcPr>
-            <w:tcW w:w="3117" w:type="dxa"/>
+            <w:tcW w:w="3860" w:type="dxa"/>
           </w:tcPr>
           <w:p>
             <w:pPr>
@@ -2711,14 +2802,17 @@
         </w:tc>
         <w:tc>
           <w:tcPr>
-            <w:tcW w:w="3117" w:type="dxa"/>
+            <w:tcW w:w="2374" w:type="dxa"/>
           </w:tcPr>
           <w:p>
             <w:pPr>
               <w:cnfStyle w:val="000000100000" w:firstRow="0" w:lastRow="0" w:firstColumn="0" w:lastColumn="0" w:oddVBand="0" w:evenVBand="0" w:oddHBand="1" w:evenHBand="0" w:firstRowFirstColumn="0" w:firstRowLastColumn="0" w:lastRowFirstColumn="0" w:lastRowLastColumn="0"/>
             </w:pPr>
             <w:r>
-              <w:t xml:space="preserve">QA 1 </w:t>
+              <w:t xml:space="preserve">QA2: </w:t>
+            </w:r>
+            <w:r>
+              <w:t xml:space="preserve"> </w:t>
             </w:r>
             <w:r>
               <w:t>Maintainability</w:t>
@@ -2733,14 +2827,14 @@
         </w:tc>
         <w:tc>
           <w:tcPr>
-            <w:tcW w:w="3117" w:type="dxa"/>
+            <w:tcW w:w="3860" w:type="dxa"/>
           </w:tcPr>
           <w:p>
             <w:pPr>
               <w:cnfStyle w:val="000000100000" w:firstRow="0" w:lastRow="0" w:firstColumn="0" w:lastColumn="0" w:oddVBand="0" w:evenVBand="0" w:oddHBand="1" w:evenHBand="0" w:firstRowFirstColumn="0" w:firstRowLastColumn="0" w:lastRowFirstColumn="0" w:lastRowLastColumn="0"/>
             </w:pPr>
             <w:r>
-              <w:t>Logs Module, Service Module</w:t>
+              <w:t xml:space="preserve">As Performance and maintainability were our main Quality attributes, We decided to opt for an layered architecture  </w:t>
             </w:r>
           </w:p>
         </w:tc>
@@ -2765,20 +2859,23 @@
         </w:tc>
         <w:tc>
           <w:tcPr>
-            <w:tcW w:w="3117" w:type="dxa"/>
+            <w:tcW w:w="2374" w:type="dxa"/>
           </w:tcPr>
           <w:p>
             <w:pPr>
               <w:cnfStyle w:val="000000000000" w:firstRow="0" w:lastRow="0" w:firstColumn="0" w:lastColumn="0" w:oddVBand="0" w:evenVBand="0" w:oddHBand="0" w:evenHBand="0" w:firstRowFirstColumn="0" w:firstRowLastColumn="0" w:lastRowFirstColumn="0" w:lastRowLastColumn="0"/>
             </w:pPr>
             <w:r>
-              <w:t>QA 1 Maintainability</w:t>
-            </w:r>
-          </w:p>
-        </w:tc>
-        <w:tc>
-          <w:tcPr>
-            <w:tcW w:w="3117" w:type="dxa"/>
+              <w:t xml:space="preserve">QA2: </w:t>
+            </w:r>
+            <w:r>
+              <w:t xml:space="preserve"> Maintainability</w:t>
+            </w:r>
+          </w:p>
+        </w:tc>
+        <w:tc>
+          <w:tcPr>
+            <w:tcW w:w="3860" w:type="dxa"/>
           </w:tcPr>
           <w:p>
             <w:pPr>
@@ -2816,20 +2913,23 @@
         </w:tc>
         <w:tc>
           <w:tcPr>
-            <w:tcW w:w="3117" w:type="dxa"/>
+            <w:tcW w:w="2374" w:type="dxa"/>
           </w:tcPr>
           <w:p>
             <w:pPr>
               <w:cnfStyle w:val="000000100000" w:firstRow="0" w:lastRow="0" w:firstColumn="0" w:lastColumn="0" w:oddVBand="0" w:evenVBand="0" w:oddHBand="1" w:evenHBand="0" w:firstRowFirstColumn="0" w:firstRowLastColumn="0" w:lastRowFirstColumn="0" w:lastRowLastColumn="0"/>
             </w:pPr>
             <w:r>
-              <w:t>Concerns</w:t>
-            </w:r>
-          </w:p>
-        </w:tc>
-        <w:tc>
-          <w:tcPr>
-            <w:tcW w:w="3117" w:type="dxa"/>
+              <w:t>Concern</w:t>
+            </w:r>
+            <w:r>
+              <w:t xml:space="preserve"> C9</w:t>
+            </w:r>
+          </w:p>
+        </w:tc>
+        <w:tc>
+          <w:tcPr>
+            <w:tcW w:w="3860" w:type="dxa"/>
           </w:tcPr>
           <w:p>
             <w:pPr>
@@ -2848,10 +2948,22 @@
     <w:p/>
     <w:p>
       <w:pPr>
-        <w:pStyle w:val="Heading3"/>
-      </w:pPr>
-      <w:r>
+        <w:pStyle w:val="Heading4"/>
+        <w:rPr>
+          <w:sz w:val="26"/>
+        </w:rPr>
+      </w:pPr>
+      <w:r>
+        <w:rPr>
+          <w:sz w:val="26"/>
+        </w:rPr>
         <w:t>Tactics:</w:t>
+      </w:r>
+      <w:r>
+        <w:rPr>
+          <w:sz w:val="26"/>
+        </w:rPr>
+        <w:t xml:space="preserve"> (Change tactics with the performance)</w:t>
       </w:r>
     </w:p>
     <w:p>
@@ -2862,13 +2974,13 @@
     <w:tbl>
       <w:tblPr>
         <w:tblStyle w:val="PlainTable2"/>
-        <w:tblW w:w="0" w:type="auto"/>
+        <w:tblW w:w="9450" w:type="dxa"/>
         <w:tblLook w:val="04A0" w:firstRow="1" w:lastRow="0" w:firstColumn="1" w:lastColumn="0" w:noHBand="0" w:noVBand="1"/>
       </w:tblPr>
       <w:tblGrid>
-        <w:gridCol w:w="3470"/>
-        <w:gridCol w:w="2920"/>
-        <w:gridCol w:w="2064"/>
+        <w:gridCol w:w="4410"/>
+        <w:gridCol w:w="2700"/>
+        <w:gridCol w:w="2340"/>
       </w:tblGrid>
       <w:tr>
         <w:trPr>
@@ -2877,7 +2989,7 @@
         <w:tc>
           <w:tcPr>
             <w:cnfStyle w:val="001000000000" w:firstRow="0" w:lastRow="0" w:firstColumn="1" w:lastColumn="0" w:oddVBand="0" w:evenVBand="0" w:oddHBand="0" w:evenHBand="0" w:firstRowFirstColumn="0" w:firstRowLastColumn="0" w:lastRowFirstColumn="0" w:lastRowLastColumn="0"/>
-            <w:tcW w:w="3470" w:type="dxa"/>
+            <w:tcW w:w="4410" w:type="dxa"/>
           </w:tcPr>
           <w:p>
             <w:pPr>
@@ -2895,7 +3007,7 @@
         </w:tc>
         <w:tc>
           <w:tcPr>
-            <w:tcW w:w="2920" w:type="dxa"/>
+            <w:tcW w:w="2700" w:type="dxa"/>
           </w:tcPr>
           <w:p>
             <w:pPr>
@@ -2914,7 +3026,7 @@
         </w:tc>
         <w:tc>
           <w:tcPr>
-            <w:tcW w:w="2064" w:type="dxa"/>
+            <w:tcW w:w="2340" w:type="dxa"/>
           </w:tcPr>
           <w:p>
             <w:pPr>
@@ -2952,7 +3064,7 @@
         <w:tc>
           <w:tcPr>
             <w:cnfStyle w:val="001000000000" w:firstRow="0" w:lastRow="0" w:firstColumn="1" w:lastColumn="0" w:oddVBand="0" w:evenVBand="0" w:oddHBand="0" w:evenHBand="0" w:firstRowFirstColumn="0" w:firstRowLastColumn="0" w:lastRowFirstColumn="0" w:lastRowLastColumn="0"/>
-            <w:tcW w:w="3470" w:type="dxa"/>
+            <w:tcW w:w="4410" w:type="dxa"/>
           </w:tcPr>
           <w:p>
             <w:pPr>
@@ -2970,20 +3082,29 @@
         </w:tc>
         <w:tc>
           <w:tcPr>
-            <w:tcW w:w="2920" w:type="dxa"/>
+            <w:tcW w:w="2700" w:type="dxa"/>
           </w:tcPr>
           <w:p>
             <w:pPr>
               <w:cnfStyle w:val="000000100000" w:firstRow="0" w:lastRow="0" w:firstColumn="0" w:lastColumn="0" w:oddVBand="0" w:evenVBand="0" w:oddHBand="1" w:evenHBand="0" w:firstRowFirstColumn="0" w:firstRowLastColumn="0" w:lastRowFirstColumn="0" w:lastRowLastColumn="0"/>
             </w:pPr>
             <w:r>
-              <w:t>Performance(maintain copies of Data)</w:t>
-            </w:r>
-          </w:p>
-        </w:tc>
-        <w:tc>
-          <w:tcPr>
-            <w:tcW w:w="2064" w:type="dxa"/>
+              <w:t>Performance(M</w:t>
+            </w:r>
+            <w:r>
+              <w:t>aintain</w:t>
+            </w:r>
+            <w:r>
+              <w:t xml:space="preserve"> multiple</w:t>
+            </w:r>
+            <w:r>
+              <w:t xml:space="preserve"> copies of Data)</w:t>
+            </w:r>
+          </w:p>
+        </w:tc>
+        <w:tc>
+          <w:tcPr>
+            <w:tcW w:w="2340" w:type="dxa"/>
           </w:tcPr>
           <w:p>
             <w:pPr>
@@ -2999,7 +3120,7 @@
         <w:tc>
           <w:tcPr>
             <w:cnfStyle w:val="001000000000" w:firstRow="0" w:lastRow="0" w:firstColumn="1" w:lastColumn="0" w:oddVBand="0" w:evenVBand="0" w:oddHBand="0" w:evenHBand="0" w:firstRowFirstColumn="0" w:firstRowLastColumn="0" w:lastRowFirstColumn="0" w:lastRowLastColumn="0"/>
-            <w:tcW w:w="3470" w:type="dxa"/>
+            <w:tcW w:w="4410" w:type="dxa"/>
           </w:tcPr>
           <w:p>
             <w:pPr>
@@ -3011,13 +3132,31 @@
               <w:rPr>
                 <w:b w:val="0"/>
               </w:rPr>
-              <w:t xml:space="preserve">Business module functionality is done in monolithic </w:t>
-            </w:r>
-          </w:p>
-        </w:tc>
-        <w:tc>
-          <w:tcPr>
-            <w:tcW w:w="2920" w:type="dxa"/>
+              <w:t xml:space="preserve">Trigger data dump </w:t>
+            </w:r>
+            <w:r>
+              <w:rPr>
+                <w:b w:val="0"/>
+              </w:rPr>
+              <w:t>of users from LCRM once every 4</w:t>
+            </w:r>
+            <w:r>
+              <w:rPr>
+                <w:b w:val="0"/>
+              </w:rPr>
+              <w:t xml:space="preserve"> week</w:t>
+            </w:r>
+            <w:r>
+              <w:rPr>
+                <w:b w:val="0"/>
+              </w:rPr>
+              <w:t>s</w:t>
+            </w:r>
+          </w:p>
+        </w:tc>
+        <w:tc>
+          <w:tcPr>
+            <w:tcW w:w="2700" w:type="dxa"/>
           </w:tcPr>
           <w:p>
             <w:pPr>
@@ -3026,16 +3165,28 @@
             <w:r>
               <w:t>Performance</w:t>
             </w:r>
-          </w:p>
-        </w:tc>
-        <w:tc>
-          <w:tcPr>
-            <w:tcW w:w="2064" w:type="dxa"/>
+            <w:r>
+              <w:t>(</w:t>
+            </w:r>
+            <w:r>
+              <w:t>Manage Event Rate</w:t>
+            </w:r>
+            <w:r>
+              <w:t>)</w:t>
+            </w:r>
+          </w:p>
+        </w:tc>
+        <w:tc>
+          <w:tcPr>
+            <w:tcW w:w="2340" w:type="dxa"/>
           </w:tcPr>
           <w:p>
             <w:pPr>
               <w:cnfStyle w:val="000000000000" w:firstRow="0" w:lastRow="0" w:firstColumn="0" w:lastColumn="0" w:oddVBand="0" w:evenVBand="0" w:oddHBand="0" w:evenHBand="0" w:firstRowFirstColumn="0" w:firstRowLastColumn="0" w:lastRowFirstColumn="0" w:lastRowLastColumn="0"/>
             </w:pPr>
+            <w:r>
+              <w:t>Service Module</w:t>
+            </w:r>
           </w:p>
         </w:tc>
       </w:tr>
@@ -3046,7 +3197,7 @@
         <w:tc>
           <w:tcPr>
             <w:cnfStyle w:val="001000000000" w:firstRow="0" w:lastRow="0" w:firstColumn="1" w:lastColumn="0" w:oddVBand="0" w:evenVBand="0" w:oddHBand="0" w:evenHBand="0" w:firstRowFirstColumn="0" w:firstRowLastColumn="0" w:lastRowFirstColumn="0" w:lastRowLastColumn="0"/>
-            <w:tcW w:w="3470" w:type="dxa"/>
+            <w:tcW w:w="4410" w:type="dxa"/>
           </w:tcPr>
           <w:p>
             <w:pPr>
@@ -3058,34 +3209,48 @@
               <w:rPr>
                 <w:b w:val="0"/>
               </w:rPr>
-              <w:t>Trigger data dump from LCRM once a week</w:t>
-            </w:r>
-          </w:p>
-        </w:tc>
-        <w:tc>
-          <w:tcPr>
-            <w:tcW w:w="2920" w:type="dxa"/>
+              <w:t>Expectation handling is done if an error occurs in the generation of reports and alert is notified to System Admin</w:t>
+            </w:r>
+          </w:p>
+        </w:tc>
+        <w:tc>
+          <w:tcPr>
+            <w:tcW w:w="2700" w:type="dxa"/>
           </w:tcPr>
           <w:p>
             <w:pPr>
               <w:cnfStyle w:val="000000100000" w:firstRow="0" w:lastRow="0" w:firstColumn="0" w:lastColumn="0" w:oddVBand="0" w:evenVBand="0" w:oddHBand="1" w:evenHBand="0" w:firstRowFirstColumn="0" w:firstRowLastColumn="0" w:lastRowFirstColumn="0" w:lastRowLastColumn="0"/>
             </w:pPr>
             <w:r>
-              <w:t>Performance</w:t>
-            </w:r>
-          </w:p>
-        </w:tc>
-        <w:tc>
-          <w:tcPr>
-            <w:tcW w:w="2064" w:type="dxa"/>
+              <w:t>Maintainability</w:t>
+            </w:r>
+            <w:r>
+              <w:t>(</w:t>
+            </w:r>
+            <w:r>
+              <w:t>Fault Detection</w:t>
+            </w:r>
+            <w:r>
+              <w:t>)</w:t>
+            </w:r>
+          </w:p>
+        </w:tc>
+        <w:tc>
+          <w:tcPr>
+            <w:tcW w:w="2340" w:type="dxa"/>
           </w:tcPr>
           <w:p>
             <w:pPr>
               <w:cnfStyle w:val="000000100000" w:firstRow="0" w:lastRow="0" w:firstColumn="0" w:lastColumn="0" w:oddVBand="0" w:evenVBand="0" w:oddHBand="1" w:evenHBand="0" w:firstRowFirstColumn="0" w:firstRowLastColumn="0" w:lastRowFirstColumn="0" w:lastRowLastColumn="0"/>
             </w:pPr>
             <w:r>
-              <w:t>Service Module</w:t>
-            </w:r>
+              <w:t>Report Module</w:t>
+            </w:r>
+          </w:p>
+          <w:p>
+            <w:pPr>
+              <w:cnfStyle w:val="000000100000" w:firstRow="0" w:lastRow="0" w:firstColumn="0" w:lastColumn="0" w:oddVBand="0" w:evenVBand="0" w:oddHBand="1" w:evenHBand="0" w:firstRowFirstColumn="0" w:firstRowLastColumn="0" w:lastRowFirstColumn="0" w:lastRowLastColumn="0"/>
+            </w:pPr>
           </w:p>
         </w:tc>
       </w:tr>
@@ -3093,7 +3258,7 @@
         <w:tc>
           <w:tcPr>
             <w:cnfStyle w:val="001000000000" w:firstRow="0" w:lastRow="0" w:firstColumn="1" w:lastColumn="0" w:oddVBand="0" w:evenVBand="0" w:oddHBand="0" w:evenHBand="0" w:firstRowFirstColumn="0" w:firstRowLastColumn="0" w:lastRowFirstColumn="0" w:lastRowLastColumn="0"/>
-            <w:tcW w:w="3470" w:type="dxa"/>
+            <w:tcW w:w="4410" w:type="dxa"/>
           </w:tcPr>
           <w:p>
             <w:pPr>
@@ -3105,48 +3270,43 @@
               <w:rPr>
                 <w:b w:val="0"/>
               </w:rPr>
-              <w:t>Expectation handling is done if an error occurs in the generation of reports and alert is notified to System Admin</w:t>
-            </w:r>
-          </w:p>
-        </w:tc>
-        <w:tc>
-          <w:tcPr>
-            <w:tcW w:w="2920" w:type="dxa"/>
+              <w:t xml:space="preserve">If the database doesn’t have the required order tracking data, an API call is generated to the external system LPROD,DHL </w:t>
+            </w:r>
+          </w:p>
+        </w:tc>
+        <w:tc>
+          <w:tcPr>
+            <w:tcW w:w="2700" w:type="dxa"/>
           </w:tcPr>
           <w:p>
             <w:pPr>
               <w:cnfStyle w:val="000000000000" w:firstRow="0" w:lastRow="0" w:firstColumn="0" w:lastColumn="0" w:oddVBand="0" w:evenVBand="0" w:oddHBand="0" w:evenHBand="0" w:firstRowFirstColumn="0" w:firstRowLastColumn="0" w:lastRowFirstColumn="0" w:lastRowLastColumn="0"/>
             </w:pPr>
             <w:r>
-              <w:t>Maintainability</w:t>
+              <w:t>Availability</w:t>
+            </w:r>
+            <w:r>
+              <w:t xml:space="preserve"> </w:t>
             </w:r>
             <w:r>
               <w:t>(</w:t>
             </w:r>
             <w:r>
-              <w:t>Fault Detection</w:t>
-            </w:r>
-            <w:r>
-              <w:t>)</w:t>
-            </w:r>
-          </w:p>
-        </w:tc>
-        <w:tc>
-          <w:tcPr>
-            <w:tcW w:w="2064" w:type="dxa"/>
+              <w:t xml:space="preserve">State Resynchronization) </w:t>
+            </w:r>
+          </w:p>
+        </w:tc>
+        <w:tc>
+          <w:tcPr>
+            <w:tcW w:w="2340" w:type="dxa"/>
           </w:tcPr>
           <w:p>
             <w:pPr>
               <w:cnfStyle w:val="000000000000" w:firstRow="0" w:lastRow="0" w:firstColumn="0" w:lastColumn="0" w:oddVBand="0" w:evenVBand="0" w:oddHBand="0" w:evenHBand="0" w:firstRowFirstColumn="0" w:firstRowLastColumn="0" w:lastRowFirstColumn="0" w:lastRowLastColumn="0"/>
             </w:pPr>
             <w:r>
-              <w:t>Report Module</w:t>
-            </w:r>
-          </w:p>
-          <w:p>
-            <w:pPr>
-              <w:cnfStyle w:val="000000000000" w:firstRow="0" w:lastRow="0" w:firstColumn="0" w:lastColumn="0" w:oddVBand="0" w:evenVBand="0" w:oddHBand="0" w:evenHBand="0" w:firstRowFirstColumn="0" w:firstRowLastColumn="0" w:lastRowFirstColumn="0" w:lastRowLastColumn="0"/>
-            </w:pPr>
+              <w:t>OTIS Module</w:t>
+            </w:r>
           </w:p>
         </w:tc>
       </w:tr>
@@ -3157,7 +3317,7 @@
         <w:tc>
           <w:tcPr>
             <w:cnfStyle w:val="001000000000" w:firstRow="0" w:lastRow="0" w:firstColumn="1" w:lastColumn="0" w:oddVBand="0" w:evenVBand="0" w:oddHBand="0" w:evenHBand="0" w:firstRowFirstColumn="0" w:firstRowLastColumn="0" w:lastRowFirstColumn="0" w:lastRowLastColumn="0"/>
-            <w:tcW w:w="3470" w:type="dxa"/>
+            <w:tcW w:w="4410" w:type="dxa"/>
           </w:tcPr>
           <w:p>
             <w:pPr>
@@ -3169,13 +3329,19 @@
               <w:rPr>
                 <w:b w:val="0"/>
               </w:rPr>
-              <w:t xml:space="preserve">If the database doesn’t have the required order tracking data, an API call is generated to the external system LPROD,DHL only for that </w:t>
-            </w:r>
-          </w:p>
-        </w:tc>
-        <w:tc>
-          <w:tcPr>
-            <w:tcW w:w="2920" w:type="dxa"/>
+              <w:t xml:space="preserve">System Administrator can  </w:t>
+            </w:r>
+            <w:r>
+              <w:rPr>
+                <w:b w:val="0"/>
+              </w:rPr>
+              <w:t xml:space="preserve">view the error logs along with the timestamps and module </w:t>
+            </w:r>
+          </w:p>
+        </w:tc>
+        <w:tc>
+          <w:tcPr>
+            <w:tcW w:w="2700" w:type="dxa"/>
           </w:tcPr>
           <w:p>
             <w:pPr>
@@ -3184,30 +3350,147 @@
             <w:r>
               <w:t>Availability</w:t>
             </w:r>
-          </w:p>
-        </w:tc>
-        <w:tc>
-          <w:tcPr>
-            <w:tcW w:w="2064" w:type="dxa"/>
+            <w:r>
+              <w:t xml:space="preserve"> </w:t>
+            </w:r>
+            <w:r>
+              <w:t>(</w:t>
+            </w:r>
+            <w:r>
+              <w:t>Expectation Detection)</w:t>
+            </w:r>
+            <w:r>
+              <w:t xml:space="preserve"> </w:t>
+            </w:r>
+          </w:p>
+        </w:tc>
+        <w:tc>
+          <w:tcPr>
+            <w:tcW w:w="2340" w:type="dxa"/>
           </w:tcPr>
           <w:p>
             <w:pPr>
               <w:cnfStyle w:val="000000100000" w:firstRow="0" w:lastRow="0" w:firstColumn="0" w:lastColumn="0" w:oddVBand="0" w:evenVBand="0" w:oddHBand="1" w:evenHBand="0" w:firstRowFirstColumn="0" w:firstRowLastColumn="0" w:lastRowFirstColumn="0" w:lastRowLastColumn="0"/>
             </w:pPr>
             <w:r>
-              <w:t>OTIS Module</w:t>
+              <w:t>Logs Module</w:t>
+            </w:r>
+          </w:p>
+        </w:tc>
+      </w:tr>
+      <w:tr>
+        <w:tc>
+          <w:tcPr>
+            <w:cnfStyle w:val="001000000000" w:firstRow="0" w:lastRow="0" w:firstColumn="1" w:lastColumn="0" w:oddVBand="0" w:evenVBand="0" w:oddHBand="0" w:evenHBand="0" w:firstRowFirstColumn="0" w:firstRowLastColumn="0" w:lastRowFirstColumn="0" w:lastRowLastColumn="0"/>
+            <w:tcW w:w="4410" w:type="dxa"/>
+          </w:tcPr>
+          <w:p>
+            <w:pPr>
+              <w:rPr>
+                <w:b w:val="0"/>
+              </w:rPr>
+            </w:pPr>
+            <w:r>
+              <w:rPr>
+                <w:b w:val="0"/>
+              </w:rPr>
+              <w:t xml:space="preserve">Service module and Data Base server will be monitored and how well the system is performing </w:t>
+            </w:r>
+          </w:p>
+        </w:tc>
+        <w:tc>
+          <w:tcPr>
+            <w:tcW w:w="2700" w:type="dxa"/>
+          </w:tcPr>
+          <w:p>
+            <w:pPr>
+              <w:cnfStyle w:val="000000000000" w:firstRow="0" w:lastRow="0" w:firstColumn="0" w:lastColumn="0" w:oddVBand="0" w:evenVBand="0" w:oddHBand="0" w:evenHBand="0" w:firstRowFirstColumn="0" w:firstRowLastColumn="0" w:lastRowFirstColumn="0" w:lastRowLastColumn="0"/>
+            </w:pPr>
+            <w:r>
+              <w:t xml:space="preserve">Availability (Conditional Monitoring) </w:t>
+            </w:r>
+          </w:p>
+        </w:tc>
+        <w:tc>
+          <w:tcPr>
+            <w:tcW w:w="2340" w:type="dxa"/>
+          </w:tcPr>
+          <w:p>
+            <w:pPr>
+              <w:cnfStyle w:val="000000000000" w:firstRow="0" w:lastRow="0" w:firstColumn="0" w:lastColumn="0" w:oddVBand="0" w:evenVBand="0" w:oddHBand="0" w:evenHBand="0" w:firstRowFirstColumn="0" w:firstRowLastColumn="0" w:lastRowFirstColumn="0" w:lastRowLastColumn="0"/>
+            </w:pPr>
+            <w:r>
+              <w:t>Service Module, Database Server</w:t>
+            </w:r>
+          </w:p>
+        </w:tc>
+      </w:tr>
+      <w:tr>
+        <w:trPr>
+          <w:cnfStyle w:val="000000100000" w:firstRow="0" w:lastRow="0" w:firstColumn="0" w:lastColumn="0" w:oddVBand="0" w:evenVBand="0" w:oddHBand="1" w:evenHBand="0" w:firstRowFirstColumn="0" w:firstRowLastColumn="0" w:lastRowFirstColumn="0" w:lastRowLastColumn="0"/>
+        </w:trPr>
+        <w:tc>
+          <w:tcPr>
+            <w:cnfStyle w:val="001000000000" w:firstRow="0" w:lastRow="0" w:firstColumn="1" w:lastColumn="0" w:oddVBand="0" w:evenVBand="0" w:oddHBand="0" w:evenHBand="0" w:firstRowFirstColumn="0" w:firstRowLastColumn="0" w:lastRowFirstColumn="0" w:lastRowLastColumn="0"/>
+            <w:tcW w:w="4410" w:type="dxa"/>
+          </w:tcPr>
+          <w:p>
+            <w:pPr>
+              <w:rPr>
+                <w:b w:val="0"/>
+              </w:rPr>
+            </w:pPr>
+            <w:r>
+              <w:rPr>
+                <w:b w:val="0"/>
+              </w:rPr>
+              <w:t>Modules is split to increase the cohesion in the system</w:t>
+            </w:r>
+          </w:p>
+        </w:tc>
+        <w:tc>
+          <w:tcPr>
+            <w:tcW w:w="2700" w:type="dxa"/>
+          </w:tcPr>
+          <w:p>
+            <w:pPr>
+              <w:cnfStyle w:val="000000100000" w:firstRow="0" w:lastRow="0" w:firstColumn="0" w:lastColumn="0" w:oddVBand="0" w:evenVBand="0" w:oddHBand="1" w:evenHBand="0" w:firstRowFirstColumn="0" w:firstRowLastColumn="0" w:lastRowFirstColumn="0" w:lastRowLastColumn="0"/>
+            </w:pPr>
+            <w:r>
+              <w:t xml:space="preserve">Maintainability (Split Module) </w:t>
+            </w:r>
+          </w:p>
+        </w:tc>
+        <w:tc>
+          <w:tcPr>
+            <w:tcW w:w="2340" w:type="dxa"/>
+          </w:tcPr>
+          <w:p>
+            <w:pPr>
+              <w:cnfStyle w:val="000000100000" w:firstRow="0" w:lastRow="0" w:firstColumn="0" w:lastColumn="0" w:oddVBand="0" w:evenVBand="0" w:oddHBand="1" w:evenHBand="0" w:firstRowFirstColumn="0" w:firstRowLastColumn="0" w:lastRowFirstColumn="0" w:lastRowLastColumn="0"/>
+            </w:pPr>
+            <w:r>
+              <w:t>Business Layer</w:t>
             </w:r>
           </w:p>
         </w:tc>
       </w:tr>
     </w:tbl>
-    <w:p/>
-    <w:p/>
     <w:p>
-      <w:pPr>
-        <w:pStyle w:val="Heading3"/>
-      </w:pPr>
-      <w:r>
+      <w:bookmarkStart w:id="0" w:name="_GoBack"/>
+      <w:bookmarkEnd w:id="0"/>
+    </w:p>
+    <w:p>
+      <w:pPr>
+        <w:pStyle w:val="Heading4"/>
+        <w:rPr>
+          <w:sz w:val="26"/>
+        </w:rPr>
+      </w:pPr>
+      <w:r>
+        <w:rPr>
+          <w:sz w:val="26"/>
+        </w:rPr>
         <w:t>Other Architectural Decisions:</w:t>
       </w:r>
     </w:p>
@@ -4927,7 +5210,7 @@
 </file>
 
 <file path=customXml/itemProps1.xml><?xml version="1.0" encoding="utf-8"?>
-<ds:datastoreItem xmlns:ds="http://schemas.openxmlformats.org/officeDocument/2006/customXml" ds:itemID="{4A55EB7A-4D54-40C4-83FC-3F1ED20BF9E8}">
+<ds:datastoreItem xmlns:ds="http://schemas.openxmlformats.org/officeDocument/2006/customXml" ds:itemID="{000C7190-5120-4775-877C-F1CABE4B8849}">
   <ds:schemaRefs>
     <ds:schemaRef ds:uri="http://schemas.openxmlformats.org/officeDocument/2006/bibliography"/>
   </ds:schemaRefs>

</xml_diff>